<commit_message>
Todo lo posible del informe 2
todo reglamento informe 2 ppt word etc
</commit_message>
<xml_diff>
--- a/segunda parte informe/PROYECTO HOSTAL VALLES DEL MAR.docx
+++ b/segunda parte informe/PROYECTO HOSTAL VALLES DEL MAR.docx
@@ -486,14 +486,8 @@
     <w:p>
       <w:pPr>
         <w:pStyle w:val="TDC3"/>
-        <w:tabs>
-          <w:tab w:val="right" w:leader="dot" w:pos="9394"/>
-        </w:tabs>
         <w:rPr>
           <w:rFonts w:eastAsiaTheme="minorEastAsia"/>
-          <w:i w:val="0"/>
-          <w:iCs w:val="0"/>
-          <w:noProof/>
           <w:sz w:val="22"/>
           <w:szCs w:val="22"/>
           <w:lang w:eastAsia="es-CL"/>
@@ -503,54 +497,47 @@
         <w:r>
           <w:rPr>
             <w:rStyle w:val="Hipervnculo"/>
-            <w:noProof/>
+            <w:i w:val="0"/>
           </w:rPr>
           <w:t>1.1 Descripción de la empresa</w:t>
         </w:r>
         <w:r>
           <w:rPr>
-            <w:noProof/>
             <w:webHidden/>
           </w:rPr>
           <w:tab/>
         </w:r>
         <w:r>
           <w:rPr>
-            <w:noProof/>
             <w:webHidden/>
           </w:rPr>
           <w:fldChar w:fldCharType="begin"/>
         </w:r>
         <w:r>
           <w:rPr>
-            <w:noProof/>
             <w:webHidden/>
           </w:rPr>
           <w:instrText xml:space="preserve"> PAGEREF _Toc400453655 \h </w:instrText>
         </w:r>
         <w:r>
           <w:rPr>
-            <w:noProof/>
-            <w:webHidden/>
-          </w:rPr>
-        </w:r>
-        <w:r>
-          <w:rPr>
-            <w:noProof/>
+            <w:webHidden/>
+          </w:rPr>
+        </w:r>
+        <w:r>
+          <w:rPr>
             <w:webHidden/>
           </w:rPr>
           <w:fldChar w:fldCharType="separate"/>
         </w:r>
         <w:r>
           <w:rPr>
-            <w:noProof/>
             <w:webHidden/>
           </w:rPr>
           <w:t>4</w:t>
         </w:r>
         <w:r>
           <w:rPr>
-            <w:noProof/>
             <w:webHidden/>
           </w:rPr>
           <w:fldChar w:fldCharType="end"/>
@@ -920,14 +907,8 @@
     <w:p>
       <w:pPr>
         <w:pStyle w:val="TDC3"/>
-        <w:tabs>
-          <w:tab w:val="right" w:leader="dot" w:pos="9394"/>
-        </w:tabs>
         <w:rPr>
           <w:rFonts w:eastAsiaTheme="minorEastAsia"/>
-          <w:i w:val="0"/>
-          <w:iCs w:val="0"/>
-          <w:noProof/>
           <w:sz w:val="22"/>
           <w:szCs w:val="22"/>
           <w:lang w:eastAsia="es-CL"/>
@@ -937,54 +918,47 @@
         <w:r>
           <w:rPr>
             <w:rStyle w:val="Hipervnculo"/>
-            <w:noProof/>
+            <w:i w:val="0"/>
           </w:rPr>
           <w:t>1.2 Descripción del Problema</w:t>
         </w:r>
         <w:r>
           <w:rPr>
-            <w:noProof/>
             <w:webHidden/>
           </w:rPr>
           <w:tab/>
         </w:r>
         <w:r>
           <w:rPr>
-            <w:noProof/>
             <w:webHidden/>
           </w:rPr>
           <w:fldChar w:fldCharType="begin"/>
         </w:r>
         <w:r>
           <w:rPr>
-            <w:noProof/>
             <w:webHidden/>
           </w:rPr>
           <w:instrText xml:space="preserve"> PAGEREF _Toc400453661 \h </w:instrText>
         </w:r>
         <w:r>
           <w:rPr>
-            <w:noProof/>
-            <w:webHidden/>
-          </w:rPr>
-        </w:r>
-        <w:r>
-          <w:rPr>
-            <w:noProof/>
+            <w:webHidden/>
+          </w:rPr>
+        </w:r>
+        <w:r>
+          <w:rPr>
             <w:webHidden/>
           </w:rPr>
           <w:fldChar w:fldCharType="separate"/>
         </w:r>
         <w:r>
           <w:rPr>
-            <w:noProof/>
             <w:webHidden/>
           </w:rPr>
           <w:t>7</w:t>
         </w:r>
         <w:r>
           <w:rPr>
-            <w:noProof/>
             <w:webHidden/>
           </w:rPr>
           <w:fldChar w:fldCharType="end"/>
@@ -1140,14 +1114,9 @@
     <w:p>
       <w:pPr>
         <w:pStyle w:val="TDC3"/>
-        <w:tabs>
-          <w:tab w:val="right" w:leader="dot" w:pos="9394"/>
-        </w:tabs>
         <w:rPr>
           <w:rFonts w:eastAsiaTheme="minorEastAsia"/>
           <w:i w:val="0"/>
-          <w:iCs w:val="0"/>
-          <w:noProof/>
           <w:sz w:val="22"/>
           <w:szCs w:val="22"/>
           <w:lang w:eastAsia="es-CL"/>
@@ -1157,54 +1126,54 @@
         <w:r>
           <w:rPr>
             <w:rStyle w:val="Hipervnculo"/>
-            <w:noProof/>
+            <w:i w:val="0"/>
           </w:rPr>
           <w:t>3.1 Solución Propuesta</w:t>
         </w:r>
         <w:r>
           <w:rPr>
-            <w:noProof/>
+            <w:i w:val="0"/>
             <w:webHidden/>
           </w:rPr>
           <w:tab/>
         </w:r>
         <w:r>
           <w:rPr>
-            <w:noProof/>
+            <w:i w:val="0"/>
             <w:webHidden/>
           </w:rPr>
           <w:fldChar w:fldCharType="begin"/>
         </w:r>
         <w:r>
           <w:rPr>
-            <w:noProof/>
+            <w:i w:val="0"/>
             <w:webHidden/>
           </w:rPr>
           <w:instrText xml:space="preserve"> PAGEREF _Toc400453664 \h </w:instrText>
         </w:r>
         <w:r>
           <w:rPr>
-            <w:noProof/>
-            <w:webHidden/>
-          </w:rPr>
-        </w:r>
-        <w:r>
-          <w:rPr>
-            <w:noProof/>
+            <w:i w:val="0"/>
+            <w:webHidden/>
+          </w:rPr>
+        </w:r>
+        <w:r>
+          <w:rPr>
+            <w:i w:val="0"/>
             <w:webHidden/>
           </w:rPr>
           <w:fldChar w:fldCharType="separate"/>
         </w:r>
         <w:r>
           <w:rPr>
-            <w:noProof/>
+            <w:i w:val="0"/>
             <w:webHidden/>
           </w:rPr>
           <w:t>7</w:t>
         </w:r>
         <w:r>
           <w:rPr>
-            <w:noProof/>
+            <w:i w:val="0"/>
             <w:webHidden/>
           </w:rPr>
           <w:fldChar w:fldCharType="end"/>
@@ -1214,14 +1183,9 @@
     <w:p>
       <w:pPr>
         <w:pStyle w:val="TDC3"/>
-        <w:tabs>
-          <w:tab w:val="right" w:leader="dot" w:pos="9394"/>
-        </w:tabs>
         <w:rPr>
           <w:rFonts w:eastAsiaTheme="minorEastAsia"/>
           <w:i w:val="0"/>
-          <w:iCs w:val="0"/>
-          <w:noProof/>
           <w:sz w:val="22"/>
           <w:szCs w:val="22"/>
           <w:lang w:eastAsia="es-CL"/>
@@ -1231,54 +1195,54 @@
         <w:r>
           <w:rPr>
             <w:rStyle w:val="Hipervnculo"/>
-            <w:noProof/>
+            <w:i w:val="0"/>
           </w:rPr>
           <w:t>3.2 Beneficios de la Solución</w:t>
         </w:r>
         <w:r>
           <w:rPr>
-            <w:noProof/>
+            <w:i w:val="0"/>
             <w:webHidden/>
           </w:rPr>
           <w:tab/>
         </w:r>
         <w:r>
           <w:rPr>
-            <w:noProof/>
+            <w:i w:val="0"/>
             <w:webHidden/>
           </w:rPr>
           <w:fldChar w:fldCharType="begin"/>
         </w:r>
         <w:r>
           <w:rPr>
-            <w:noProof/>
+            <w:i w:val="0"/>
             <w:webHidden/>
           </w:rPr>
           <w:instrText xml:space="preserve"> PAGEREF _Toc400453665 \h </w:instrText>
         </w:r>
         <w:r>
           <w:rPr>
-            <w:noProof/>
-            <w:webHidden/>
-          </w:rPr>
-        </w:r>
-        <w:r>
-          <w:rPr>
-            <w:noProof/>
+            <w:i w:val="0"/>
+            <w:webHidden/>
+          </w:rPr>
+        </w:r>
+        <w:r>
+          <w:rPr>
+            <w:i w:val="0"/>
             <w:webHidden/>
           </w:rPr>
           <w:fldChar w:fldCharType="separate"/>
         </w:r>
         <w:r>
           <w:rPr>
-            <w:noProof/>
+            <w:i w:val="0"/>
             <w:webHidden/>
           </w:rPr>
           <w:t>7</w:t>
         </w:r>
         <w:r>
           <w:rPr>
-            <w:noProof/>
+            <w:i w:val="0"/>
             <w:webHidden/>
           </w:rPr>
           <w:fldChar w:fldCharType="end"/>
@@ -1288,14 +1252,9 @@
     <w:p>
       <w:pPr>
         <w:pStyle w:val="TDC3"/>
-        <w:tabs>
-          <w:tab w:val="right" w:leader="dot" w:pos="9394"/>
-        </w:tabs>
         <w:rPr>
           <w:rFonts w:eastAsiaTheme="minorEastAsia"/>
           <w:i w:val="0"/>
-          <w:iCs w:val="0"/>
-          <w:noProof/>
           <w:sz w:val="22"/>
           <w:szCs w:val="22"/>
           <w:lang w:eastAsia="es-CL"/>
@@ -1305,54 +1264,54 @@
         <w:r>
           <w:rPr>
             <w:rStyle w:val="Hipervnculo"/>
-            <w:noProof/>
+            <w:i w:val="0"/>
           </w:rPr>
           <w:t>3.3 Desarrollo Técnico</w:t>
         </w:r>
         <w:r>
           <w:rPr>
-            <w:noProof/>
+            <w:i w:val="0"/>
             <w:webHidden/>
           </w:rPr>
           <w:tab/>
         </w:r>
         <w:r>
           <w:rPr>
-            <w:noProof/>
+            <w:i w:val="0"/>
             <w:webHidden/>
           </w:rPr>
           <w:fldChar w:fldCharType="begin"/>
         </w:r>
         <w:r>
           <w:rPr>
-            <w:noProof/>
+            <w:i w:val="0"/>
             <w:webHidden/>
           </w:rPr>
           <w:instrText xml:space="preserve"> PAGEREF _Toc400453666 \h </w:instrText>
         </w:r>
         <w:r>
           <w:rPr>
-            <w:noProof/>
-            <w:webHidden/>
-          </w:rPr>
-        </w:r>
-        <w:r>
-          <w:rPr>
-            <w:noProof/>
+            <w:i w:val="0"/>
+            <w:webHidden/>
+          </w:rPr>
+        </w:r>
+        <w:r>
+          <w:rPr>
+            <w:i w:val="0"/>
             <w:webHidden/>
           </w:rPr>
           <w:fldChar w:fldCharType="separate"/>
         </w:r>
         <w:r>
           <w:rPr>
-            <w:noProof/>
+            <w:i w:val="0"/>
             <w:webHidden/>
           </w:rPr>
           <w:t>8</w:t>
         </w:r>
         <w:r>
           <w:rPr>
-            <w:noProof/>
+            <w:i w:val="0"/>
             <w:webHidden/>
           </w:rPr>
           <w:fldChar w:fldCharType="end"/>
@@ -1579,14 +1538,8 @@
     <w:p>
       <w:pPr>
         <w:pStyle w:val="TDC3"/>
-        <w:tabs>
-          <w:tab w:val="right" w:leader="dot" w:pos="9394"/>
-        </w:tabs>
         <w:rPr>
           <w:rFonts w:eastAsiaTheme="minorEastAsia"/>
-          <w:i w:val="0"/>
-          <w:iCs w:val="0"/>
-          <w:noProof/>
           <w:sz w:val="22"/>
           <w:szCs w:val="22"/>
           <w:lang w:eastAsia="es-CL"/>
@@ -1596,54 +1549,46 @@
         <w:r>
           <w:rPr>
             <w:rStyle w:val="Hipervnculo"/>
-            <w:noProof/>
           </w:rPr>
           <w:t>4.1 Casos de uso de alto nivel</w:t>
         </w:r>
         <w:r>
           <w:rPr>
-            <w:noProof/>
             <w:webHidden/>
           </w:rPr>
           <w:tab/>
         </w:r>
         <w:r>
           <w:rPr>
-            <w:noProof/>
             <w:webHidden/>
           </w:rPr>
           <w:fldChar w:fldCharType="begin"/>
         </w:r>
         <w:r>
           <w:rPr>
-            <w:noProof/>
             <w:webHidden/>
           </w:rPr>
           <w:instrText xml:space="preserve"> PAGEREF _Toc400453670 \h </w:instrText>
         </w:r>
         <w:r>
           <w:rPr>
-            <w:noProof/>
-            <w:webHidden/>
-          </w:rPr>
-        </w:r>
-        <w:r>
-          <w:rPr>
-            <w:noProof/>
+            <w:webHidden/>
+          </w:rPr>
+        </w:r>
+        <w:r>
+          <w:rPr>
             <w:webHidden/>
           </w:rPr>
           <w:fldChar w:fldCharType="separate"/>
         </w:r>
         <w:r>
           <w:rPr>
-            <w:noProof/>
             <w:webHidden/>
           </w:rPr>
           <w:t>12</w:t>
         </w:r>
         <w:r>
           <w:rPr>
-            <w:noProof/>
             <w:webHidden/>
           </w:rPr>
           <w:fldChar w:fldCharType="end"/>
@@ -3525,14 +3470,8 @@
     <w:p>
       <w:pPr>
         <w:pStyle w:val="TDC3"/>
-        <w:tabs>
-          <w:tab w:val="right" w:leader="dot" w:pos="9394"/>
-        </w:tabs>
         <w:rPr>
           <w:rFonts w:eastAsiaTheme="minorEastAsia"/>
-          <w:i w:val="0"/>
-          <w:iCs w:val="0"/>
-          <w:noProof/>
           <w:sz w:val="22"/>
           <w:szCs w:val="22"/>
           <w:lang w:eastAsia="es-CL"/>
@@ -3542,54 +3481,46 @@
         <w:r>
           <w:rPr>
             <w:rStyle w:val="Hipervnculo"/>
-            <w:noProof/>
           </w:rPr>
           <w:t>4.2 Diagrama de casos de uso</w:t>
         </w:r>
         <w:r>
           <w:rPr>
-            <w:noProof/>
             <w:webHidden/>
           </w:rPr>
           <w:tab/>
         </w:r>
         <w:r>
           <w:rPr>
-            <w:noProof/>
             <w:webHidden/>
           </w:rPr>
           <w:fldChar w:fldCharType="begin"/>
         </w:r>
         <w:r>
           <w:rPr>
-            <w:noProof/>
             <w:webHidden/>
           </w:rPr>
           <w:instrText xml:space="preserve"> PAGEREF _Toc400453697 \h </w:instrText>
         </w:r>
         <w:r>
           <w:rPr>
-            <w:noProof/>
-            <w:webHidden/>
-          </w:rPr>
-        </w:r>
-        <w:r>
-          <w:rPr>
-            <w:noProof/>
+            <w:webHidden/>
+          </w:rPr>
+        </w:r>
+        <w:r>
+          <w:rPr>
             <w:webHidden/>
           </w:rPr>
           <w:fldChar w:fldCharType="separate"/>
         </w:r>
         <w:r>
           <w:rPr>
-            <w:noProof/>
             <w:webHidden/>
           </w:rPr>
           <w:t>37</w:t>
         </w:r>
         <w:r>
           <w:rPr>
-            <w:noProof/>
             <w:webHidden/>
           </w:rPr>
           <w:fldChar w:fldCharType="end"/>
@@ -4017,7 +3948,11 @@
       </w:r>
       <w:bookmarkEnd w:id="0"/>
     </w:p>
-    <w:p/>
+    <w:p>
+      <w:r>
+        <w:t xml:space="preserve">El presente trabajo tiene como objetivo mostrar </w:t>
+      </w:r>
+    </w:p>
     <w:p/>
     <w:p/>
     <w:p/>
@@ -4741,20 +4676,34 @@
         <w:rPr>
           <w:rFonts w:ascii="Verdana" w:hAnsi="Verdana"/>
         </w:rPr>
-        <w:t>, un control de check-in y check-</w:t>
+        <w:t xml:space="preserve">, un control de </w:t>
       </w:r>
       <w:proofErr w:type="spellStart"/>
       <w:r>
         <w:rPr>
           <w:rFonts w:ascii="Verdana" w:hAnsi="Verdana"/>
         </w:rPr>
-        <w:t>out</w:t>
+        <w:t>check</w:t>
       </w:r>
       <w:proofErr w:type="spellEnd"/>
       <w:r>
         <w:rPr>
           <w:rFonts w:ascii="Verdana" w:hAnsi="Verdana"/>
         </w:rPr>
+        <w:t xml:space="preserve">-in y </w:t>
+      </w:r>
+      <w:proofErr w:type="spellStart"/>
+      <w:r>
+        <w:rPr>
+          <w:rFonts w:ascii="Verdana" w:hAnsi="Verdana"/>
+        </w:rPr>
+        <w:t>check-out</w:t>
+      </w:r>
+      <w:proofErr w:type="spellEnd"/>
+      <w:r>
+        <w:rPr>
+          <w:rFonts w:ascii="Verdana" w:hAnsi="Verdana"/>
+        </w:rPr>
         <w:t xml:space="preserve"> de los clientes</w:t>
       </w:r>
       <w:r>
@@ -4809,7 +4758,19 @@
         <w:rPr>
           <w:rFonts w:ascii="Verdana" w:hAnsi="Verdana"/>
         </w:rPr>
-        <w:t>hospedaron, además de generar solicitudes de mantenimiento hacia el junior. T</w:t>
+        <w:t>hospedaron</w:t>
+      </w:r>
+      <w:r>
+        <w:rPr>
+          <w:rFonts w:ascii="Verdana" w:hAnsi="Verdana"/>
+        </w:rPr>
+        <w:t>, *como también un sistema de búsqueda de los clientes*</w:t>
+      </w:r>
+      <w:r>
+        <w:rPr>
+          <w:rFonts w:ascii="Verdana" w:hAnsi="Verdana"/>
+        </w:rPr>
+        <w:t>, además de generar solicitudes de mantenimiento hacia el junior. T</w:t>
       </w:r>
       <w:r>
         <w:rPr>
@@ -4925,6 +4886,12 @@
         </w:rPr>
         <w:t>. De esta manera se podrá preparar para las próximas temporadas.</w:t>
       </w:r>
+      <w:r>
+        <w:rPr>
+          <w:rFonts w:ascii="Verdana" w:hAnsi="Verdana"/>
+        </w:rPr>
+        <w:t xml:space="preserve"> *También podrá buscar registros de clientes anteriores en el sistema y se le hará mucho más expedito que ir a buscar a una carpeta con muchos papeles.*</w:t>
+      </w:r>
     </w:p>
     <w:p>
       <w:pPr>
@@ -5002,11 +4969,86 @@
       <w:bookmarkEnd w:id="14"/>
     </w:p>
     <w:p>
-      <w:pPr>
-        <w:rPr>
-          <w:rFonts w:ascii="Verdana" w:hAnsi="Verdana"/>
-        </w:rPr>
-      </w:pPr>
+      <w:r>
+        <w:t xml:space="preserve">3.3.1 </w:t>
+      </w:r>
+      <w:proofErr w:type="spellStart"/>
+      <w:r>
+        <w:t>Deserrollo</w:t>
+      </w:r>
+      <w:proofErr w:type="spellEnd"/>
+      <w:r>
+        <w:t xml:space="preserve"> </w:t>
+      </w:r>
+      <w:proofErr w:type="spellStart"/>
+      <w:r>
+        <w:t>tecnino</w:t>
+      </w:r>
+      <w:proofErr w:type="spellEnd"/>
+      <w:r>
+        <w:t xml:space="preserve"> de </w:t>
+      </w:r>
+      <w:proofErr w:type="spellStart"/>
+      <w:r>
+        <w:t>implementacion</w:t>
+      </w:r>
+      <w:proofErr w:type="spellEnd"/>
+    </w:p>
+    <w:p>
+      <w:r>
+        <w:t>Uno más computadores de escritorio o notebook</w:t>
+      </w:r>
+      <w:r>
+        <w:t>, para la recepción y administrador.</w:t>
+      </w:r>
+    </w:p>
+    <w:p>
+      <w:r>
+        <w:t xml:space="preserve">Un </w:t>
+      </w:r>
+      <w:r>
+        <w:t>proveedor</w:t>
+      </w:r>
+      <w:r>
+        <w:t xml:space="preserve"> de internet ya que el  software es necesario manejarlo con internet</w:t>
+      </w:r>
+      <w:r>
+        <w:t>.</w:t>
+      </w:r>
+    </w:p>
+    <w:p>
+      <w:r>
+        <w:t xml:space="preserve">3 </w:t>
+      </w:r>
+      <w:proofErr w:type="spellStart"/>
+      <w:r>
+        <w:t>Routers</w:t>
+      </w:r>
+      <w:proofErr w:type="spellEnd"/>
+      <w:r>
+        <w:t xml:space="preserve"> ya que Hostal valles del Mar es bien largo y con eso alcanzaríamos cada rincón del Hostal.</w:t>
+      </w:r>
+    </w:p>
+    <w:p>
+      <w:r>
+        <w:t xml:space="preserve">4 Tablet: uno para cada mucama y uno para el junior para acceder </w:t>
+      </w:r>
+      <w:r>
+        <w:t>al software y así ver sus actividades diarias.</w:t>
+      </w:r>
+    </w:p>
+    <w:p>
+      <w:r>
+        <w:t>Un hosting que soporte base de datos para alojar la página.</w:t>
+      </w:r>
+    </w:p>
+    <w:p>
+      <w:r>
+        <w:t>Se usara el dominio actual para así n</w:t>
+      </w:r>
+      <w:r>
+        <w:t>o perder los clientes actuales.</w:t>
+      </w:r>
     </w:p>
     <w:p>
       <w:pPr>
@@ -5022,6 +5064,186 @@
       <w:bookmarkEnd w:id="15"/>
     </w:p>
     <w:p>
+      <w:r>
+        <w:t>Los desarrolladores del software, que serían dos, por ende se utilizarían 2 notebooks.</w:t>
+      </w:r>
+    </w:p>
+    <w:p>
+      <w:r>
+        <w:t>Proveedor de internet para buscar cualquier información necesaria.</w:t>
+      </w:r>
+    </w:p>
+    <w:p>
+      <w:pPr>
+        <w:rPr>
+          <w:sz w:val="24"/>
+          <w:szCs w:val="24"/>
+        </w:rPr>
+      </w:pPr>
+      <w:r>
+        <w:t xml:space="preserve">Para el desarrollo del sitio se </w:t>
+      </w:r>
+      <w:r>
+        <w:rPr>
+          <w:sz w:val="24"/>
+          <w:szCs w:val="24"/>
+        </w:rPr>
+        <w:t xml:space="preserve">utilizara el software "Sublime </w:t>
+      </w:r>
+      <w:proofErr w:type="spellStart"/>
+      <w:r>
+        <w:rPr>
+          <w:sz w:val="24"/>
+          <w:szCs w:val="24"/>
+        </w:rPr>
+        <w:t>text</w:t>
+      </w:r>
+      <w:proofErr w:type="spellEnd"/>
+      <w:r>
+        <w:rPr>
+          <w:sz w:val="24"/>
+          <w:szCs w:val="24"/>
+        </w:rPr>
+        <w:t xml:space="preserve"> 2/3"</w:t>
+      </w:r>
+      <w:r>
+        <w:rPr>
+          <w:sz w:val="24"/>
+          <w:szCs w:val="24"/>
+        </w:rPr>
+        <w:t>.</w:t>
+      </w:r>
+    </w:p>
+    <w:p>
+      <w:pPr>
+        <w:rPr>
+          <w:sz w:val="24"/>
+          <w:szCs w:val="24"/>
+        </w:rPr>
+      </w:pPr>
+      <w:proofErr w:type="spellStart"/>
+      <w:r>
+        <w:rPr>
+          <w:sz w:val="24"/>
+          <w:szCs w:val="24"/>
+        </w:rPr>
+        <w:t>Tambien</w:t>
+      </w:r>
+      <w:proofErr w:type="spellEnd"/>
+      <w:r>
+        <w:rPr>
+          <w:sz w:val="24"/>
+          <w:szCs w:val="24"/>
+        </w:rPr>
+        <w:t xml:space="preserve"> se </w:t>
+      </w:r>
+      <w:proofErr w:type="spellStart"/>
+      <w:r>
+        <w:rPr>
+          <w:sz w:val="24"/>
+          <w:szCs w:val="24"/>
+        </w:rPr>
+        <w:t>utilizira</w:t>
+      </w:r>
+      <w:proofErr w:type="spellEnd"/>
+      <w:r>
+        <w:rPr>
+          <w:sz w:val="24"/>
+          <w:szCs w:val="24"/>
+        </w:rPr>
+        <w:t xml:space="preserve"> un host gratuito de manera provisoria para realizar </w:t>
+      </w:r>
+      <w:proofErr w:type="spellStart"/>
+      <w:r>
+        <w:rPr>
+          <w:sz w:val="24"/>
+          <w:szCs w:val="24"/>
+        </w:rPr>
+        <w:t>tests</w:t>
+      </w:r>
+      <w:proofErr w:type="spellEnd"/>
+      <w:r>
+        <w:rPr>
+          <w:sz w:val="24"/>
+          <w:szCs w:val="24"/>
+        </w:rPr>
+        <w:t xml:space="preserve"> llamado “hostinger.es”</w:t>
+      </w:r>
+    </w:p>
+    <w:p>
+      <w:r>
+        <w:rPr>
+          <w:sz w:val="24"/>
+          <w:szCs w:val="24"/>
+        </w:rPr>
+        <w:t xml:space="preserve">Como servidor el </w:t>
+      </w:r>
+      <w:proofErr w:type="spellStart"/>
+      <w:r>
+        <w:rPr>
+          <w:sz w:val="24"/>
+          <w:szCs w:val="24"/>
+        </w:rPr>
+        <w:t>Xammp</w:t>
+      </w:r>
+      <w:proofErr w:type="spellEnd"/>
+      <w:r>
+        <w:rPr>
+          <w:sz w:val="24"/>
+          <w:szCs w:val="24"/>
+        </w:rPr>
+        <w:t xml:space="preserve">, también un </w:t>
+      </w:r>
+      <w:proofErr w:type="spellStart"/>
+      <w:r>
+        <w:rPr>
+          <w:sz w:val="24"/>
+          <w:szCs w:val="24"/>
+        </w:rPr>
+        <w:t>template</w:t>
+      </w:r>
+      <w:proofErr w:type="spellEnd"/>
+      <w:r>
+        <w:rPr>
+          <w:sz w:val="24"/>
+          <w:szCs w:val="24"/>
+        </w:rPr>
+        <w:t xml:space="preserve"> de </w:t>
+      </w:r>
+      <w:proofErr w:type="spellStart"/>
+      <w:r>
+        <w:rPr>
+          <w:sz w:val="24"/>
+          <w:szCs w:val="24"/>
+        </w:rPr>
+        <w:t>bootstrap</w:t>
+      </w:r>
+      <w:proofErr w:type="spellEnd"/>
+      <w:r>
+        <w:rPr>
+          <w:sz w:val="24"/>
+          <w:szCs w:val="24"/>
+        </w:rPr>
+        <w:t xml:space="preserve"> (open </w:t>
+      </w:r>
+      <w:proofErr w:type="spellStart"/>
+      <w:r>
+        <w:rPr>
+          <w:sz w:val="24"/>
+          <w:szCs w:val="24"/>
+        </w:rPr>
+        <w:t>source</w:t>
+      </w:r>
+      <w:proofErr w:type="spellEnd"/>
+      <w:r>
+        <w:rPr>
+          <w:sz w:val="24"/>
+          <w:szCs w:val="24"/>
+        </w:rPr>
+        <w:t>).</w:t>
+      </w:r>
+    </w:p>
+    <w:p>
       <w:pPr>
         <w:rPr>
           <w:rFonts w:ascii="Verdana" w:hAnsi="Verdana"/>
@@ -5051,7 +5273,14 @@
         <w:rPr>
           <w:rFonts w:ascii="Verdana" w:hAnsi="Verdana"/>
         </w:rPr>
-        <w:t>Nuestro plan de proyecto es crear un sitio web autoadministrable compatible con los navegadores que se encuentran actualmente en uso, el cual tendrá 4 áreas diferentes. El principal es el área administrativa del sitio que estará a cargo del administrador mismo del hostal, esta área contara con las funcionalidades de gestión de habitaciones(agregar, modificar, eliminar), la gestión de reserva por algún llamado telefónico , podrá generar estadísticas para determinar la cantidad de gente y el tipo de turista que se hospeda en el hostal, registro de consumo de cada habitación ocupada además del inventario de los componentes de cada habitación (el registro diario) de las mucamas podrá ser visto por el administrador), además el área administrativa contara con todas las funcionalidades de recepción en caso de que el recepcionista no asista por "x" motivo.</w:t>
+        <w:t xml:space="preserve">Nuestro plan de proyecto es crear un sitio web autoadministrable compatible con los navegadores que se encuentran actualmente en uso, el cual tendrá 4 áreas diferentes. El principal es el área administrativa del sitio que estará a cargo del administrador mismo del hostal, esta área contara con las funcionalidades de gestión de habitaciones(agregar, modificar, eliminar), la gestión de reserva por algún llamado telefónico , podrá generar estadísticas para determinar la cantidad de </w:t>
+      </w:r>
+      <w:r>
+        <w:rPr>
+          <w:rFonts w:ascii="Verdana" w:hAnsi="Verdana"/>
+        </w:rPr>
+        <w:lastRenderedPageBreak/>
+        <w:t>gente y el tipo de turista que se hospeda en el hostal, registro de consumo de cada habitación ocupada además del inventario de los componentes de cada habitación (el registro diario) de las mucamas podrá ser visto por el administrador), además el área administrativa contara con todas las funcionalidades de recepción en caso de que el recepcionista no asista por "x" motivo.</w:t>
       </w:r>
     </w:p>
     <w:p>
@@ -5136,160 +5365,160 @@
         <w:rPr>
           <w:rFonts w:ascii="Verdana" w:hAnsi="Verdana"/>
         </w:rPr>
+        <w:t>El proyecto será desarrollado por el jefe de proyecto "Maximiliano Lillo García" y el programador "Elvis Muñoz Gallardo".</w:t>
+      </w:r>
+    </w:p>
+    <w:p>
+      <w:pPr>
+        <w:rPr>
+          <w:rFonts w:ascii="Verdana" w:hAnsi="Verdana"/>
+        </w:rPr>
+      </w:pPr>
+      <w:r>
+        <w:rPr>
+          <w:rFonts w:ascii="Verdana" w:hAnsi="Verdana"/>
+        </w:rPr>
+        <w:t xml:space="preserve">Para  desarrollar el sitio se utilizara el software "Sublime </w:t>
+      </w:r>
+      <w:proofErr w:type="spellStart"/>
+      <w:r>
+        <w:rPr>
+          <w:rFonts w:ascii="Verdana" w:hAnsi="Verdana"/>
+        </w:rPr>
+        <w:t>text</w:t>
+      </w:r>
+      <w:proofErr w:type="spellEnd"/>
+      <w:r>
+        <w:rPr>
+          <w:rFonts w:ascii="Verdana" w:hAnsi="Verdana"/>
+        </w:rPr>
+        <w:t xml:space="preserve"> 2/3" y como servidor el </w:t>
+      </w:r>
+      <w:proofErr w:type="spellStart"/>
+      <w:r>
+        <w:rPr>
+          <w:rFonts w:ascii="Verdana" w:hAnsi="Verdana"/>
+        </w:rPr>
+        <w:t>xampp</w:t>
+      </w:r>
+      <w:proofErr w:type="spellEnd"/>
+      <w:r>
+        <w:rPr>
+          <w:rFonts w:ascii="Verdana" w:hAnsi="Verdana"/>
+        </w:rPr>
+        <w:t xml:space="preserve">, además de un </w:t>
+      </w:r>
+      <w:proofErr w:type="spellStart"/>
+      <w:r>
+        <w:rPr>
+          <w:rFonts w:ascii="Verdana" w:hAnsi="Verdana"/>
+        </w:rPr>
+        <w:t>template</w:t>
+      </w:r>
+      <w:proofErr w:type="spellEnd"/>
+      <w:r>
+        <w:rPr>
+          <w:rFonts w:ascii="Verdana" w:hAnsi="Verdana"/>
+        </w:rPr>
+        <w:t xml:space="preserve"> de </w:t>
+      </w:r>
+      <w:proofErr w:type="spellStart"/>
+      <w:r>
+        <w:rPr>
+          <w:rFonts w:ascii="Verdana" w:hAnsi="Verdana"/>
+        </w:rPr>
+        <w:t>bootstrap</w:t>
+      </w:r>
+      <w:proofErr w:type="spellEnd"/>
+      <w:r>
+        <w:rPr>
+          <w:rFonts w:ascii="Verdana" w:hAnsi="Verdana"/>
+        </w:rPr>
+        <w:t xml:space="preserve"> (open </w:t>
+      </w:r>
+      <w:proofErr w:type="spellStart"/>
+      <w:r>
+        <w:rPr>
+          <w:rFonts w:ascii="Verdana" w:hAnsi="Verdana"/>
+        </w:rPr>
+        <w:t>sourse</w:t>
+      </w:r>
+      <w:proofErr w:type="spellEnd"/>
+      <w:r>
+        <w:rPr>
+          <w:rFonts w:ascii="Verdana" w:hAnsi="Verdana"/>
+        </w:rPr>
+        <w:t>), y para poder realizar test una vez finalizado el sitio se subirá a un host gratuito de manera provisoria llamado "hostinger.es", además el desarrollo será equitativo y se ira distribuyendo el trabajo a medida se avanza en el sitio ya que el jefe de proyecto se especializa en ciertas áreas o lenguajes y el programador en otras.</w:t>
+      </w:r>
+    </w:p>
+    <w:p>
+      <w:pPr>
+        <w:rPr>
+          <w:rFonts w:ascii="Verdana" w:hAnsi="Verdana"/>
+        </w:rPr>
+      </w:pPr>
+      <w:r>
+        <w:rPr>
+          <w:rFonts w:ascii="Verdana" w:hAnsi="Verdana"/>
+        </w:rPr>
+        <w:t>En caso de cualquier evento no previsto el calendario de programación del proyecto se aplazara para el día siguiente (en caso de ausencia de alguno de los dos integrantes del sitio).en caso de pérdida o robo de los equipos de desarrollo, se deberá suspender toda actividad hasta que se repongan el/los equipos, realizando las modificaciones pertinentes en el calendario de actividades (carta Gantt).</w:t>
+      </w:r>
+    </w:p>
+    <w:p>
+      <w:pPr>
+        <w:rPr>
+          <w:rFonts w:ascii="Verdana" w:hAnsi="Verdana"/>
+        </w:rPr>
+      </w:pPr>
+    </w:p>
+    <w:p>
+      <w:pPr>
+        <w:rPr>
+          <w:rFonts w:ascii="Verdana" w:hAnsi="Verdana"/>
+        </w:rPr>
+      </w:pPr>
+      <w:r>
+        <w:rPr>
+          <w:rFonts w:ascii="Verdana" w:hAnsi="Verdana"/>
+        </w:rPr>
+        <w:t>Por ende el  proyecto estará compuesto por diferentes partes que son: Admin</w:t>
+      </w:r>
+      <w:r>
+        <w:rPr>
+          <w:rFonts w:ascii="Verdana" w:hAnsi="Verdana"/>
+        </w:rPr>
+        <w:t xml:space="preserve">istrativo, Cliente, Recepción, </w:t>
+      </w:r>
+      <w:r>
+        <w:rPr>
+          <w:rFonts w:ascii="Verdana" w:hAnsi="Verdana"/>
+        </w:rPr>
+        <w:t>mucamas</w:t>
+      </w:r>
+      <w:r>
+        <w:rPr>
+          <w:rFonts w:ascii="Verdana" w:hAnsi="Verdana"/>
+        </w:rPr>
+        <w:t xml:space="preserve"> y junior</w:t>
+      </w:r>
+      <w:r>
+        <w:rPr>
+          <w:rFonts w:ascii="Verdana" w:hAnsi="Verdana"/>
+        </w:rPr>
+        <w:t>.</w:t>
+      </w:r>
+    </w:p>
+    <w:p>
+      <w:pPr>
+        <w:rPr>
+          <w:rFonts w:ascii="Verdana" w:hAnsi="Verdana"/>
+        </w:rPr>
+      </w:pPr>
+      <w:r>
+        <w:rPr>
+          <w:rFonts w:ascii="Verdana" w:hAnsi="Verdana"/>
+        </w:rPr>
         <w:lastRenderedPageBreak/>
-        <w:t>El proyecto será desarrollado por el jefe de proyecto "Maximiliano Lillo García" y el programador "Elvis Muñoz Gallardo".</w:t>
-      </w:r>
-    </w:p>
-    <w:p>
-      <w:pPr>
-        <w:rPr>
-          <w:rFonts w:ascii="Verdana" w:hAnsi="Verdana"/>
-        </w:rPr>
-      </w:pPr>
-      <w:r>
-        <w:rPr>
-          <w:rFonts w:ascii="Verdana" w:hAnsi="Verdana"/>
-        </w:rPr>
-        <w:t xml:space="preserve">Para  desarrollar el sitio se utilizara el software "Sublime </w:t>
-      </w:r>
-      <w:proofErr w:type="spellStart"/>
-      <w:r>
-        <w:rPr>
-          <w:rFonts w:ascii="Verdana" w:hAnsi="Verdana"/>
-        </w:rPr>
-        <w:t>text</w:t>
-      </w:r>
-      <w:proofErr w:type="spellEnd"/>
-      <w:r>
-        <w:rPr>
-          <w:rFonts w:ascii="Verdana" w:hAnsi="Verdana"/>
-        </w:rPr>
-        <w:t xml:space="preserve"> 2/3" y como servidor el </w:t>
-      </w:r>
-      <w:proofErr w:type="spellStart"/>
-      <w:r>
-        <w:rPr>
-          <w:rFonts w:ascii="Verdana" w:hAnsi="Verdana"/>
-        </w:rPr>
-        <w:t>xampp</w:t>
-      </w:r>
-      <w:proofErr w:type="spellEnd"/>
-      <w:r>
-        <w:rPr>
-          <w:rFonts w:ascii="Verdana" w:hAnsi="Verdana"/>
-        </w:rPr>
-        <w:t xml:space="preserve">, además de un </w:t>
-      </w:r>
-      <w:proofErr w:type="spellStart"/>
-      <w:r>
-        <w:rPr>
-          <w:rFonts w:ascii="Verdana" w:hAnsi="Verdana"/>
-        </w:rPr>
-        <w:t>template</w:t>
-      </w:r>
-      <w:proofErr w:type="spellEnd"/>
-      <w:r>
-        <w:rPr>
-          <w:rFonts w:ascii="Verdana" w:hAnsi="Verdana"/>
-        </w:rPr>
-        <w:t xml:space="preserve"> de </w:t>
-      </w:r>
-      <w:proofErr w:type="spellStart"/>
-      <w:r>
-        <w:rPr>
-          <w:rFonts w:ascii="Verdana" w:hAnsi="Verdana"/>
-        </w:rPr>
-        <w:t>bootstrap</w:t>
-      </w:r>
-      <w:proofErr w:type="spellEnd"/>
-      <w:r>
-        <w:rPr>
-          <w:rFonts w:ascii="Verdana" w:hAnsi="Verdana"/>
-        </w:rPr>
-        <w:t xml:space="preserve"> (open </w:t>
-      </w:r>
-      <w:proofErr w:type="spellStart"/>
-      <w:r>
-        <w:rPr>
-          <w:rFonts w:ascii="Verdana" w:hAnsi="Verdana"/>
-        </w:rPr>
-        <w:t>sourse</w:t>
-      </w:r>
-      <w:proofErr w:type="spellEnd"/>
-      <w:r>
-        <w:rPr>
-          <w:rFonts w:ascii="Verdana" w:hAnsi="Verdana"/>
-        </w:rPr>
-        <w:t>), y para poder realizar test una vez finalizado el sitio se subirá a un host gratuito de manera provisoria llamado "hostinger.es", además el desarrollo será equitativo y se ira distribuyendo el trabajo a medida se avanza en el sitio ya que el jefe de proyecto se especializa en ciertas áreas o lenguajes y el programador en otras.</w:t>
-      </w:r>
-    </w:p>
-    <w:p>
-      <w:pPr>
-        <w:rPr>
-          <w:rFonts w:ascii="Verdana" w:hAnsi="Verdana"/>
-        </w:rPr>
-      </w:pPr>
-      <w:r>
-        <w:rPr>
-          <w:rFonts w:ascii="Verdana" w:hAnsi="Verdana"/>
-        </w:rPr>
-        <w:t>En caso de cualquier evento no previsto el calendario de programación del proyecto se aplazara para el día siguiente (en caso de ausencia de alguno de los dos integrantes del sitio).en caso de pérdida o robo de los equipos de desarrollo, se deberá suspender toda actividad hasta que se repongan el/los equipos, realizando las modificaciones pertinentes en el calendario de actividades (carta Gantt).</w:t>
-      </w:r>
-    </w:p>
-    <w:p>
-      <w:pPr>
-        <w:rPr>
-          <w:rFonts w:ascii="Verdana" w:hAnsi="Verdana"/>
-        </w:rPr>
-      </w:pPr>
-    </w:p>
-    <w:p>
-      <w:pPr>
-        <w:rPr>
-          <w:rFonts w:ascii="Verdana" w:hAnsi="Verdana"/>
-        </w:rPr>
-      </w:pPr>
-      <w:r>
-        <w:rPr>
-          <w:rFonts w:ascii="Verdana" w:hAnsi="Verdana"/>
-        </w:rPr>
-        <w:t>Por ende el  proyecto estará compuesto por diferentes partes que son: Admin</w:t>
-      </w:r>
-      <w:r>
-        <w:rPr>
-          <w:rFonts w:ascii="Verdana" w:hAnsi="Verdana"/>
-        </w:rPr>
-        <w:t xml:space="preserve">istrativo, Cliente, Recepción, </w:t>
-      </w:r>
-      <w:r>
-        <w:rPr>
-          <w:rFonts w:ascii="Verdana" w:hAnsi="Verdana"/>
-        </w:rPr>
-        <w:t>mucamas</w:t>
-      </w:r>
-      <w:r>
-        <w:rPr>
-          <w:rFonts w:ascii="Verdana" w:hAnsi="Verdana"/>
-        </w:rPr>
-        <w:t xml:space="preserve"> y junior</w:t>
-      </w:r>
-      <w:r>
-        <w:rPr>
-          <w:rFonts w:ascii="Verdana" w:hAnsi="Verdana"/>
-        </w:rPr>
-        <w:t>.</w:t>
-      </w:r>
-    </w:p>
-    <w:p>
-      <w:pPr>
-        <w:rPr>
-          <w:rFonts w:ascii="Verdana" w:hAnsi="Verdana"/>
-        </w:rPr>
-      </w:pPr>
-      <w:r>
-        <w:rPr>
-          <w:rFonts w:ascii="Verdana" w:hAnsi="Verdana"/>
-        </w:rPr>
         <w:t xml:space="preserve">Área Administrativa: </w:t>
       </w:r>
     </w:p>
@@ -5748,6 +5977,7 @@
         <w:rPr>
           <w:rFonts w:ascii="Verdana" w:hAnsi="Verdana"/>
         </w:rPr>
+        <w:lastRenderedPageBreak/>
         <w:t>Área Mucamas:</w:t>
       </w:r>
     </w:p>
@@ -5911,7 +6141,6 @@
         <w:rPr>
           <w:rFonts w:ascii="Verdana" w:hAnsi="Verdana"/>
         </w:rPr>
-        <w:lastRenderedPageBreak/>
         <w:tab/>
       </w:r>
       <w:r>
@@ -6134,7 +6363,6 @@
       </w:pPr>
       <w:bookmarkStart w:id="17" w:name="_Toc400453669"/>
       <w:r>
-        <w:lastRenderedPageBreak/>
         <w:t xml:space="preserve">4 </w:t>
       </w:r>
       <w:r>
@@ -6394,6 +6622,7 @@
           </w:tcPr>
           <w:p>
             <w:r>
+              <w:lastRenderedPageBreak/>
               <w:t>Fecha de actualización</w:t>
             </w:r>
           </w:p>
@@ -6619,23 +6848,7 @@
               </w:numPr>
             </w:pPr>
             <w:r>
-              <w:t xml:space="preserve">El sistema no puede guardar al nuevo cliente </w:t>
-            </w:r>
-            <w:proofErr w:type="spellStart"/>
-            <w:r>
-              <w:t>por que</w:t>
-            </w:r>
-            <w:proofErr w:type="spellEnd"/>
-            <w:r>
-              <w:t xml:space="preserve"> ya existe o </w:t>
-            </w:r>
-            <w:proofErr w:type="spellStart"/>
-            <w:r>
-              <w:t>por que</w:t>
-            </w:r>
-            <w:proofErr w:type="spellEnd"/>
-            <w:r>
-              <w:t xml:space="preserve"> se perdió la conexión.</w:t>
+              <w:t>El sistema no puede guardar al nuevo cliente por que ya existe o por que se perdió la conexión.</w:t>
             </w:r>
           </w:p>
         </w:tc>
@@ -6670,7 +6883,6 @@
         <w:rPr>
           <w:rStyle w:val="Ttulo5Car"/>
         </w:rPr>
-        <w:lastRenderedPageBreak/>
         <w:t>4.1.1.2 Caso de uso reserva habitación</w:t>
       </w:r>
       <w:bookmarkEnd w:id="21"/>
@@ -6999,6 +7211,7 @@
           </w:p>
           <w:p>
             <w:r>
+              <w:lastRenderedPageBreak/>
               <w:t>1.3– sistema muestra mapa de habitaciones disponible.</w:t>
             </w:r>
           </w:p>
@@ -7043,6 +7256,7 @@
           </w:tcPr>
           <w:p>
             <w:r>
+              <w:lastRenderedPageBreak/>
               <w:t>Post-condición</w:t>
             </w:r>
           </w:p>
@@ -7176,7 +7390,6 @@
               </w:numPr>
             </w:pPr>
             <w:r>
-              <w:lastRenderedPageBreak/>
               <w:t>Recepcionista/administrador guarda registro.</w:t>
             </w:r>
           </w:p>
@@ -7287,7 +7500,6 @@
         <w:rPr>
           <w:rStyle w:val="Ttulo5Car"/>
         </w:rPr>
-        <w:lastRenderedPageBreak/>
         <w:t>4.1.1.3 Caso de uso modificación de reserva</w:t>
       </w:r>
       <w:bookmarkEnd w:id="22"/>
@@ -7702,6 +7914,7 @@
               </w:numPr>
             </w:pPr>
             <w:r>
+              <w:lastRenderedPageBreak/>
               <w:t>Sistema guarda la reserva.</w:t>
             </w:r>
           </w:p>
@@ -7718,6 +7931,7 @@
           </w:tcPr>
           <w:p>
             <w:r>
+              <w:lastRenderedPageBreak/>
               <w:t>Post-condición</w:t>
             </w:r>
           </w:p>
@@ -7894,7 +8108,6 @@
         <w:rPr>
           <w:rStyle w:val="Ttulo5Car"/>
         </w:rPr>
-        <w:lastRenderedPageBreak/>
         <w:t>4.1.1.4 Caso de uso cancelación reserva</w:t>
       </w:r>
       <w:bookmarkEnd w:id="23"/>
@@ -8227,6 +8440,7 @@
           </w:p>
           <w:p>
             <w:r>
+              <w:lastRenderedPageBreak/>
               <w:t>1.4 Sistema muestra mensaje con las políticas de cancelación, y texto para ingresar el porqué de la cancelación.</w:t>
             </w:r>
           </w:p>
@@ -8243,6 +8457,7 @@
           </w:tcPr>
           <w:p>
             <w:r>
+              <w:lastRenderedPageBreak/>
               <w:t>Post-condición</w:t>
             </w:r>
           </w:p>
@@ -8432,7 +8647,6 @@
               </w:numPr>
             </w:pPr>
             <w:r>
-              <w:lastRenderedPageBreak/>
               <w:t>Sistema envía un correo con los datos de la cancelación de la reserva.</w:t>
             </w:r>
           </w:p>
@@ -8488,7 +8702,6 @@
       </w:pPr>
       <w:bookmarkStart w:id="24" w:name="_Toc400453676"/>
       <w:r>
-        <w:lastRenderedPageBreak/>
         <w:t>4.1.2 Casos de uso Recepción</w:t>
       </w:r>
       <w:bookmarkEnd w:id="24"/>
@@ -8835,6 +9048,7 @@
               </w:numPr>
             </w:pPr>
             <w:r>
+              <w:lastRenderedPageBreak/>
               <w:t>Recepción selecciona check-In en el sistema</w:t>
             </w:r>
           </w:p>
@@ -8911,6 +9125,7 @@
           </w:tcPr>
           <w:p>
             <w:r>
+              <w:lastRenderedPageBreak/>
               <w:t>Flujos de sistema</w:t>
             </w:r>
           </w:p>
@@ -9068,7 +9283,6 @@
       </w:pPr>
       <w:bookmarkStart w:id="26" w:name="_Toc400453678"/>
       <w:r>
-        <w:lastRenderedPageBreak/>
         <w:t>4.1.2.2 Caso de uso Check-Out</w:t>
       </w:r>
       <w:bookmarkEnd w:id="26"/>
@@ -9428,6 +9642,7 @@
               </w:numPr>
             </w:pPr>
             <w:r>
+              <w:lastRenderedPageBreak/>
               <w:t>Recepción informa de costo de cargos de consumo.</w:t>
             </w:r>
           </w:p>
@@ -9468,6 +9683,7 @@
           </w:tcPr>
           <w:p>
             <w:r>
+              <w:lastRenderedPageBreak/>
               <w:t>Flujos de sistema</w:t>
             </w:r>
           </w:p>
@@ -9613,7 +9829,6 @@
       </w:pPr>
       <w:bookmarkStart w:id="27" w:name="_Toc400453679"/>
       <w:r>
-        <w:lastRenderedPageBreak/>
         <w:t>4.1.2.3 Caso de uso reserva por teléfono</w:t>
       </w:r>
       <w:bookmarkEnd w:id="27"/>
@@ -9998,6 +10213,7 @@
               </w:numPr>
             </w:pPr>
             <w:r>
+              <w:lastRenderedPageBreak/>
               <w:t>Recepción pide datos al cliente</w:t>
             </w:r>
           </w:p>
@@ -10162,6 +10378,7 @@
           </w:tcPr>
           <w:p>
             <w:r>
+              <w:lastRenderedPageBreak/>
               <w:t>Flujos de sistema</w:t>
             </w:r>
           </w:p>
@@ -10253,7 +10470,6 @@
           </w:tcPr>
           <w:p>
             <w:r>
-              <w:lastRenderedPageBreak/>
               <w:t>Post-condición</w:t>
             </w:r>
           </w:p>
@@ -10350,7 +10566,6 @@
       </w:pPr>
       <w:bookmarkStart w:id="28" w:name="_Toc400453680"/>
       <w:r>
-        <w:lastRenderedPageBreak/>
         <w:t>4.1.2.4 Caso de uso servicios</w:t>
       </w:r>
       <w:bookmarkEnd w:id="28"/>
@@ -10707,6 +10922,7 @@
           </w:tcPr>
           <w:p>
             <w:r>
+              <w:lastRenderedPageBreak/>
               <w:t>Flujos de sistema</w:t>
             </w:r>
           </w:p>
@@ -10834,7 +11050,6 @@
       </w:pPr>
       <w:bookmarkStart w:id="29" w:name="_Toc400453681"/>
       <w:r>
-        <w:lastRenderedPageBreak/>
         <w:t xml:space="preserve">4.1.2.5 Caso de uso </w:t>
       </w:r>
       <w:proofErr w:type="spellStart"/>
@@ -11141,6 +11356,7 @@
           </w:tcPr>
           <w:p>
             <w:r>
+              <w:lastRenderedPageBreak/>
               <w:t>Flujos de sistema</w:t>
             </w:r>
           </w:p>
@@ -11283,7 +11499,6 @@
       </w:pPr>
       <w:bookmarkStart w:id="30" w:name="_Toc400453682"/>
       <w:r>
-        <w:lastRenderedPageBreak/>
         <w:t>4.1.3 Casos de uso administración</w:t>
       </w:r>
       <w:bookmarkEnd w:id="30"/>
@@ -11573,6 +11788,7 @@
           </w:p>
           <w:p>
             <w:r>
+              <w:lastRenderedPageBreak/>
               <w:t>1.3Cliente paga la otra mitad de la reserva.</w:t>
             </w:r>
           </w:p>
@@ -11586,6 +11802,7 @@
           </w:tcPr>
           <w:p>
             <w:r>
+              <w:lastRenderedPageBreak/>
               <w:t>Flujos de administrador</w:t>
             </w:r>
           </w:p>
@@ -11849,7 +12066,6 @@
       </w:pPr>
       <w:bookmarkStart w:id="32" w:name="_Toc400453684"/>
       <w:r>
-        <w:lastRenderedPageBreak/>
         <w:t>4.1.3.2 Caso de uso Check-Out</w:t>
       </w:r>
       <w:bookmarkEnd w:id="32"/>
@@ -12185,6 +12401,7 @@
               </w:numPr>
             </w:pPr>
             <w:r>
+              <w:lastRenderedPageBreak/>
               <w:t>administrador selecciona check-Out en el sistema.</w:t>
             </w:r>
           </w:p>
@@ -12249,6 +12466,7 @@
           </w:tcPr>
           <w:p>
             <w:r>
+              <w:lastRenderedPageBreak/>
               <w:t>Flujos de sistema</w:t>
             </w:r>
           </w:p>
@@ -12394,7 +12612,6 @@
       </w:pPr>
       <w:bookmarkStart w:id="33" w:name="_Toc400453685"/>
       <w:r>
-        <w:lastRenderedPageBreak/>
         <w:t>4.1.3.3 Caso de uso reserva por teléfono</w:t>
       </w:r>
       <w:bookmarkEnd w:id="33"/>
@@ -12704,6 +12921,7 @@
               </w:numPr>
             </w:pPr>
             <w:r>
+              <w:lastRenderedPageBreak/>
               <w:t>Cliente llama nuevamente para informar de la realización del pago.</w:t>
             </w:r>
           </w:p>
@@ -12737,6 +12955,7 @@
           </w:tcPr>
           <w:p>
             <w:r>
+              <w:lastRenderedPageBreak/>
               <w:t>Flujos de administrador</w:t>
             </w:r>
           </w:p>
@@ -13021,7 +13240,6 @@
               </w:numPr>
             </w:pPr>
             <w:r>
-              <w:lastRenderedPageBreak/>
               <w:t>Sistema guarda la reserva y actualiza el sistema de reserva.</w:t>
             </w:r>
           </w:p>
@@ -13035,7 +13253,6 @@
           </w:tcPr>
           <w:p>
             <w:r>
-              <w:lastRenderedPageBreak/>
               <w:t>Post-condición</w:t>
             </w:r>
           </w:p>
@@ -13131,7 +13348,6 @@
       </w:pPr>
       <w:bookmarkStart w:id="34" w:name="_Toc400453686"/>
       <w:r>
-        <w:lastRenderedPageBreak/>
         <w:t>4.1.3.4 Caso de uso servicios</w:t>
       </w:r>
       <w:bookmarkEnd w:id="34"/>
@@ -13417,6 +13633,7 @@
               </w:numPr>
             </w:pPr>
             <w:r>
+              <w:lastRenderedPageBreak/>
               <w:t>Cliente recibe vale.</w:t>
             </w:r>
           </w:p>
@@ -13430,6 +13647,7 @@
           </w:tcPr>
           <w:p>
             <w:r>
+              <w:lastRenderedPageBreak/>
               <w:t>Flujos de administrador</w:t>
             </w:r>
           </w:p>
@@ -13615,7 +13833,6 @@
       </w:pPr>
       <w:bookmarkStart w:id="35" w:name="_Toc400453687"/>
       <w:r>
-        <w:lastRenderedPageBreak/>
         <w:t>4.1.3.5 Caso de uso inventario de habitaciones</w:t>
       </w:r>
       <w:bookmarkEnd w:id="35"/>
@@ -13901,6 +14118,7 @@
               </w:numPr>
             </w:pPr>
             <w:r>
+              <w:lastRenderedPageBreak/>
               <w:t>Administrador ingresa la habitación que esta por inventariar</w:t>
             </w:r>
           </w:p>
@@ -13938,6 +14156,7 @@
           </w:tcPr>
           <w:p>
             <w:r>
+              <w:lastRenderedPageBreak/>
               <w:t>Flujos de sistemas</w:t>
             </w:r>
           </w:p>
@@ -14090,7 +14309,6 @@
       </w:pPr>
       <w:bookmarkStart w:id="36" w:name="_Toc400453688"/>
       <w:r>
-        <w:lastRenderedPageBreak/>
         <w:t>4.1.3.6 Caso de uso estadísticas.</w:t>
       </w:r>
       <w:bookmarkEnd w:id="36"/>
@@ -14352,6 +14570,7 @@
               </w:numPr>
             </w:pPr>
             <w:r>
+              <w:lastRenderedPageBreak/>
               <w:t>Administrador selecciona estadísticas.</w:t>
             </w:r>
           </w:p>
@@ -14389,6 +14608,7 @@
           </w:tcPr>
           <w:p>
             <w:r>
+              <w:lastRenderedPageBreak/>
               <w:t>Flujos de sistemas</w:t>
             </w:r>
           </w:p>
@@ -14554,24 +14774,24 @@
     <w:p/>
     <w:p/>
     <w:p/>
+    <w:p>
+      <w:bookmarkStart w:id="37" w:name="_GoBack"/>
+      <w:bookmarkEnd w:id="37"/>
+    </w:p>
     <w:p/>
     <w:p/>
-    <w:p/>
     <w:p>
       <w:pPr>
         <w:pStyle w:val="Ttulo5"/>
       </w:pPr>
-      <w:bookmarkStart w:id="37" w:name="_Toc400453689"/>
-      <w:r>
-        <w:lastRenderedPageBreak/>
+      <w:bookmarkStart w:id="38" w:name="_Toc400453689"/>
+      <w:r>
         <w:t xml:space="preserve">4.1.3.7 Caso de uso solicitud de </w:t>
       </w:r>
-      <w:proofErr w:type="spellStart"/>
-      <w:r>
-        <w:t>mantencion</w:t>
-      </w:r>
-      <w:bookmarkEnd w:id="37"/>
-      <w:proofErr w:type="spellEnd"/>
+      <w:bookmarkEnd w:id="38"/>
+      <w:r>
+        <w:t>mantención</w:t>
+      </w:r>
     </w:p>
     <w:tbl>
       <w:tblPr>
@@ -14596,17 +14816,11 @@
             <w:r>
               <w:t xml:space="preserve">4.1.3.7 Caso de uso Solicitud de </w:t>
             </w:r>
-            <w:proofErr w:type="spellStart"/>
-            <w:r>
-              <w:t>Mantencion</w:t>
-            </w:r>
-            <w:proofErr w:type="spellEnd"/>
-            <w:r>
-              <w:t xml:space="preserve"> uso solicitud de mantención</w:t>
-            </w:r>
-            <w:r>
-              <w:br w:type="page"/>
-              <w:t xml:space="preserve">Caso de uso </w:t>
+            <w:r>
+              <w:t>Mantención</w:t>
+            </w:r>
+            <w:r>
+              <w:t xml:space="preserve"> </w:t>
             </w:r>
           </w:p>
         </w:tc>
@@ -14841,6 +15055,7 @@
               </w:numPr>
             </w:pPr>
             <w:r>
+              <w:lastRenderedPageBreak/>
               <w:t>Administrador selecciona solicitud de mantención.</w:t>
             </w:r>
           </w:p>
@@ -14878,6 +15093,7 @@
           </w:tcPr>
           <w:p>
             <w:r>
+              <w:lastRenderedPageBreak/>
               <w:t>Flujos de sistemas</w:t>
             </w:r>
           </w:p>
@@ -15078,15 +15294,14 @@
       <w:pPr>
         <w:pStyle w:val="Ttulo5"/>
       </w:pPr>
-      <w:bookmarkStart w:id="38" w:name="_Toc400453690"/>
-      <w:r>
-        <w:lastRenderedPageBreak/>
+      <w:bookmarkStart w:id="39" w:name="_Toc400453690"/>
+      <w:r>
         <w:t xml:space="preserve">4.1.3.8 </w:t>
       </w:r>
       <w:r>
         <w:t>Caso de uso menús.</w:t>
       </w:r>
-      <w:bookmarkEnd w:id="38"/>
+      <w:bookmarkEnd w:id="39"/>
     </w:p>
     <w:tbl>
       <w:tblPr>
@@ -15315,6 +15530,7 @@
           </w:tcPr>
           <w:p>
             <w:r>
+              <w:lastRenderedPageBreak/>
               <w:t>Flujos de Administrador</w:t>
             </w:r>
           </w:p>
@@ -15576,29 +15792,28 @@
       <w:pPr>
         <w:pStyle w:val="Ttulo4"/>
       </w:pPr>
-      <w:bookmarkStart w:id="39" w:name="_Toc400453691"/>
-      <w:r>
-        <w:lastRenderedPageBreak/>
+      <w:bookmarkStart w:id="40" w:name="_Toc400453691"/>
+      <w:r>
         <w:t xml:space="preserve">4.1.4 </w:t>
       </w:r>
       <w:r>
         <w:t>Casos de uso Mucamas</w:t>
       </w:r>
-      <w:bookmarkEnd w:id="39"/>
+      <w:bookmarkEnd w:id="40"/>
     </w:p>
     <w:p/>
     <w:p>
       <w:pPr>
         <w:pStyle w:val="Ttulo5"/>
       </w:pPr>
-      <w:bookmarkStart w:id="40" w:name="_Toc400453692"/>
+      <w:bookmarkStart w:id="41" w:name="_Toc400453692"/>
       <w:r>
         <w:t xml:space="preserve">4.1.4.1 </w:t>
       </w:r>
       <w:r>
         <w:t>Caso de uso Revisión de inventario de habitaciones</w:t>
       </w:r>
-      <w:bookmarkEnd w:id="40"/>
+      <w:bookmarkEnd w:id="41"/>
     </w:p>
     <w:tbl>
       <w:tblPr>
@@ -15768,6 +15983,7 @@
           </w:tcPr>
           <w:p>
             <w:r>
+              <w:lastRenderedPageBreak/>
               <w:t>Fecha de creación</w:t>
             </w:r>
           </w:p>
@@ -16077,15 +16293,14 @@
       <w:pPr>
         <w:pStyle w:val="Ttulo5"/>
       </w:pPr>
-      <w:bookmarkStart w:id="41" w:name="_Toc400453693"/>
-      <w:r>
-        <w:lastRenderedPageBreak/>
+      <w:bookmarkStart w:id="42" w:name="_Toc400453693"/>
+      <w:r>
         <w:t xml:space="preserve">4.1.4.2 </w:t>
       </w:r>
       <w:r>
         <w:t>Caso de uso limpieza.</w:t>
       </w:r>
-      <w:bookmarkEnd w:id="41"/>
+      <w:bookmarkEnd w:id="42"/>
     </w:p>
     <w:tbl>
       <w:tblPr>
@@ -16344,6 +16559,7 @@
               </w:numPr>
             </w:pPr>
             <w:r>
+              <w:lastRenderedPageBreak/>
               <w:t>Mucama selecciona solicitud de limpieza.</w:t>
             </w:r>
           </w:p>
@@ -16405,6 +16621,7 @@
           </w:tcPr>
           <w:p>
             <w:r>
+              <w:lastRenderedPageBreak/>
               <w:t>Flujos de sistemas</w:t>
             </w:r>
           </w:p>
@@ -16533,29 +16750,28 @@
       <w:pPr>
         <w:pStyle w:val="Ttulo4"/>
       </w:pPr>
-      <w:bookmarkStart w:id="42" w:name="_Toc400453694"/>
-      <w:r>
-        <w:lastRenderedPageBreak/>
+      <w:bookmarkStart w:id="43" w:name="_Toc400453694"/>
+      <w:r>
         <w:t xml:space="preserve">4.1.5 </w:t>
       </w:r>
       <w:r>
         <w:t>Casos de uso Junior</w:t>
       </w:r>
-      <w:bookmarkEnd w:id="42"/>
+      <w:bookmarkEnd w:id="43"/>
     </w:p>
     <w:p/>
     <w:p>
       <w:pPr>
         <w:pStyle w:val="Ttulo5"/>
       </w:pPr>
-      <w:bookmarkStart w:id="43" w:name="_Toc400453695"/>
+      <w:bookmarkStart w:id="44" w:name="_Toc400453695"/>
       <w:r>
         <w:t xml:space="preserve">4.1.5.1 </w:t>
       </w:r>
       <w:r>
         <w:t>Caso de uso registro de mantención.</w:t>
       </w:r>
-      <w:bookmarkEnd w:id="43"/>
+      <w:bookmarkEnd w:id="44"/>
     </w:p>
     <w:tbl>
       <w:tblPr>
@@ -16709,6 +16925,7 @@
               <w:ind w:left="360"/>
             </w:pPr>
             <w:r>
+              <w:lastRenderedPageBreak/>
               <w:t>Maximiliano Lillo.</w:t>
             </w:r>
           </w:p>
@@ -16725,6 +16942,7 @@
           </w:tcPr>
           <w:p>
             <w:r>
+              <w:lastRenderedPageBreak/>
               <w:t>Fecha de creación</w:t>
             </w:r>
           </w:p>
@@ -16978,15 +17196,14 @@
       <w:pPr>
         <w:pStyle w:val="Ttulo5"/>
       </w:pPr>
-      <w:bookmarkStart w:id="44" w:name="_Toc400453696"/>
-      <w:r>
-        <w:lastRenderedPageBreak/>
+      <w:bookmarkStart w:id="45" w:name="_Toc400453696"/>
+      <w:r>
         <w:t xml:space="preserve">4.1.5.2 </w:t>
       </w:r>
       <w:r>
         <w:t>Caso de uso reparación.</w:t>
       </w:r>
-      <w:bookmarkEnd w:id="44"/>
+      <w:bookmarkEnd w:id="45"/>
     </w:p>
     <w:tbl>
       <w:tblPr>
@@ -17215,6 +17432,7 @@
           </w:tcPr>
           <w:p>
             <w:r>
+              <w:lastRenderedPageBreak/>
               <w:t>Flujos de junior</w:t>
             </w:r>
           </w:p>
@@ -17452,38 +17670,33 @@
       <w:pPr>
         <w:pStyle w:val="Ttulo3"/>
       </w:pPr>
-      <w:bookmarkStart w:id="45" w:name="_Toc400453697"/>
-      <w:r>
+      <w:bookmarkStart w:id="46" w:name="_Toc400453697"/>
+      <w:r>
+        <w:t xml:space="preserve">4.2 </w:t>
+      </w:r>
+      <w:r>
+        <w:t>Diagrama de casos de uso</w:t>
+      </w:r>
+      <w:bookmarkEnd w:id="46"/>
+    </w:p>
+    <w:p>
+      <w:pPr>
+        <w:rPr>
+          <w:rFonts w:ascii="Verdana" w:hAnsi="Verdana"/>
+        </w:rPr>
+      </w:pPr>
+    </w:p>
+    <w:p>
+      <w:pPr>
+        <w:rPr>
+          <w:rFonts w:ascii="Verdana" w:hAnsi="Verdana"/>
+        </w:rPr>
+      </w:pPr>
+      <w:r>
+        <w:rPr>
+          <w:rFonts w:ascii="Verdana" w:hAnsi="Verdana"/>
+        </w:rPr>
         <w:lastRenderedPageBreak/>
-        <w:t xml:space="preserve">4.2 </w:t>
-      </w:r>
-      <w:r>
-        <w:t>Diagrama de casos de uso</w:t>
-      </w:r>
-      <w:bookmarkEnd w:id="45"/>
-    </w:p>
-    <w:p>
-      <w:pPr>
-        <w:rPr>
-          <w:rFonts w:ascii="Verdana" w:hAnsi="Verdana"/>
-        </w:rPr>
-      </w:pPr>
-    </w:p>
-    <w:p>
-      <w:pPr>
-        <w:rPr>
-          <w:rFonts w:ascii="Verdana" w:hAnsi="Verdana"/>
-        </w:rPr>
-      </w:pPr>
-      <w:r>
-        <w:rPr>
-          <w:noProof/>
-        </w:rPr>
-      </w:r>
-      <w:r>
-        <w:rPr>
-          <w:rFonts w:ascii="Verdana" w:hAnsi="Verdana"/>
-        </w:rPr>
         <w:pict>
           <v:shapetype id="_x0000_t75" coordsize="21600,21600" o:spt="75" o:preferrelative="t" path="m@4@5l@4@11@9@11@9@5xe" filled="f" stroked="f">
             <v:stroke joinstyle="miter"/>
@@ -17504,10 +17717,8 @@
             <v:path o:extrusionok="f" gradientshapeok="t" o:connecttype="rect"/>
             <o:lock v:ext="edit" aspectratio="t"/>
           </v:shapetype>
-          <v:shape id="_x0000_s1026" type="#_x0000_t75" style="width:470.35pt;height:598.3pt;mso-left-percent:-10001;mso-top-percent:-10001;mso-position-horizontal:absolute;mso-position-horizontal-relative:char;mso-position-vertical:absolute;mso-position-vertical-relative:line;mso-left-percent:-10001;mso-top-percent:-10001">
+          <v:shape id="_x0000_i1025" type="#_x0000_t75" style="width:470.25pt;height:597.75pt;mso-left-percent:-10001;mso-top-percent:-10001;mso-position-horizontal:absolute;mso-position-horizontal-relative:char;mso-position-vertical:absolute;mso-position-vertical-relative:line;mso-left-percent:-10001;mso-top-percent:-10001">
             <v:imagedata r:id="rId9" o:title="Diagramadecasodeuso"/>
-            <w10:wrap type="none"/>
-            <w10:anchorlock/>
           </v:shape>
         </w:pict>
       </w:r>
@@ -17517,13 +17728,9 @@
         <w:pStyle w:val="Ttulo1"/>
         <w:rPr>
           <w:rFonts w:ascii="Verdana" w:hAnsi="Verdana"/>
-          <w:sz w:val="22"/>
-          <w:szCs w:val="22"/>
-        </w:rPr>
-      </w:pPr>
-      <w:bookmarkStart w:id="46" w:name="_Toc400453698"/>
-      <w:bookmarkStart w:id="47" w:name="_GoBack"/>
-      <w:bookmarkEnd w:id="47"/>
+        </w:rPr>
+      </w:pPr>
+      <w:bookmarkStart w:id="47" w:name="_Toc400453698"/>
       <w:r>
         <w:rPr>
           <w:rFonts w:ascii="Verdana" w:hAnsi="Verdana"/>
@@ -17537,8 +17744,25 @@
         </w:rPr>
         <w:t>CONCLUSIÓN Y RECOMENDACIONES</w:t>
       </w:r>
-      <w:bookmarkEnd w:id="46"/>
-    </w:p>
+      <w:bookmarkEnd w:id="47"/>
+    </w:p>
+    <w:p>
+      <w:r>
+        <w:t xml:space="preserve">Como conclusión </w:t>
+      </w:r>
+      <w:r>
+        <w:t xml:space="preserve">se vieron los verdaderos problemas que tiene Hostal Valles del Mar como la agilización, respaldo de información, el registro de clientes y la búsqueda de información por lo cual pudimos ordenar mucho mejor nuestra propuesta para solucionar estos problemas y que sea mucho más óptimo el trabajo en Hostal Valles del Mar futuramente. </w:t>
+      </w:r>
+    </w:p>
+    <w:p>
+      <w:r>
+        <w:t>Gracias a esto se pudo hacer los casos de usos para así tener una visión más clara para realizar adecuadamente el software</w:t>
+      </w:r>
+      <w:r>
+        <w:t xml:space="preserve"> para así agilizar los tiempos de respuesta en los sistemas como de reserva, registro de los clientes, registro de las actividades de los empleados y un adecuado sistema para Hostal Valles del Mar.</w:t>
+      </w:r>
+    </w:p>
+    <w:p/>
     <w:p>
       <w:pPr>
         <w:pStyle w:val="Ttulo1"/>
@@ -17938,7 +18162,7 @@
           <v:path o:extrusionok="f" gradientshapeok="t" o:connecttype="rect"/>
           <o:lock v:ext="edit" aspectratio="t"/>
         </v:shapetype>
-        <v:shape id="WordPictureWatermark519064358" o:spid="_x0000_s2080" type="#_x0000_t75" style="position:absolute;margin-left:0;margin-top:0;width:650.25pt;height:77.9pt;z-index:-251651072;mso-position-horizontal:center;mso-position-horizontal-relative:margin;mso-position-vertical:center;mso-position-vertical-relative:margin" o:allowincell="f">
+        <v:shape id="WordPictureWatermark519064358" o:spid="_x0000_s2080" type="#_x0000_t75" style="position:absolute;margin-left:0;margin-top:0;width:650.25pt;height:77.9pt;z-index:-251658752;mso-position-horizontal:center;mso-position-horizontal-relative:margin;mso-position-vertical:center;mso-position-vertical-relative:margin" o:allowincell="f">
           <v:imagedata r:id="rId1" o:title="hoja horizontalA"/>
           <w10:wrap anchorx="margin" anchory="margin"/>
         </v:shape>
@@ -26392,6 +26616,7 @@
   <w:style w:type="character" w:default="1" w:styleId="Fuentedeprrafopredeter">
     <w:name w:val="Default Paragraph Font"/>
     <w:uiPriority w:val="1"/>
+    <w:semiHidden/>
     <w:unhideWhenUsed/>
   </w:style>
   <w:style w:type="table" w:default="1" w:styleId="Tablanormal">
@@ -26543,14 +26768,18 @@
     <w:autoRedefine/>
     <w:uiPriority w:val="39"/>
     <w:unhideWhenUsed/>
-    <w:rsid w:val="005D504D"/>
+    <w:rsid w:val="002F49FE"/>
     <w:pPr>
+      <w:tabs>
+        <w:tab w:val="right" w:leader="dot" w:pos="9394"/>
+      </w:tabs>
       <w:spacing w:after="0"/>
       <w:ind w:left="440"/>
     </w:pPr>
     <w:rPr>
       <w:i/>
       <w:iCs/>
+      <w:noProof/>
       <w:sz w:val="20"/>
       <w:szCs w:val="20"/>
     </w:rPr>
@@ -26826,6 +27055,15 @@
       <w:rFonts w:asciiTheme="majorHAnsi" w:eastAsiaTheme="majorEastAsia" w:hAnsiTheme="majorHAnsi" w:cstheme="majorBidi"/>
       <w:color w:val="000000" w:themeColor="text1"/>
     </w:rPr>
+  </w:style>
+  <w:style w:type="paragraph" w:styleId="Sinespaciado">
+    <w:name w:val="No Spacing"/>
+    <w:uiPriority w:val="1"/>
+    <w:qFormat/>
+    <w:rsid w:val="00D90B7A"/>
+    <w:pPr>
+      <w:spacing w:after="0" w:line="240" w:lineRule="auto"/>
+    </w:pPr>
   </w:style>
 </w:styles>
 </file>
@@ -27120,7 +27358,7 @@
 </file>
 
 <file path=customXml/itemProps1.xml><?xml version="1.0" encoding="utf-8"?>
-<ds:datastoreItem xmlns:ds="http://schemas.openxmlformats.org/officeDocument/2006/customXml" ds:itemID="{BF10B3F7-0482-409B-819D-62D83C3D427E}">
+<ds:datastoreItem xmlns:ds="http://schemas.openxmlformats.org/officeDocument/2006/customXml" ds:itemID="{CFED5248-FF94-4FDE-BE1B-53F41D88603A}">
   <ds:schemaRefs>
     <ds:schemaRef ds:uri="http://schemas.openxmlformats.org/officeDocument/2006/bibliography"/>
   </ds:schemaRefs>

</xml_diff>